<commit_message>
se grega imagen a arcivo doc 5
listo
</commit_message>
<xml_diff>
--- a/prueba 5.docx
+++ b/prueba 5.docx
@@ -3,20 +3,125 @@
 <w:document xmlns:wpc="http://schemas.microsoft.com/office/word/2010/wordprocessingCanvas" xmlns:mc="http://schemas.openxmlformats.org/markup-compatibility/2006" xmlns:o="urn:schemas-microsoft-com:office:office" xmlns:r="http://schemas.openxmlformats.org/officeDocument/2006/relationships" xmlns:m="http://schemas.openxmlformats.org/officeDocument/2006/math" xmlns:v="urn:schemas-microsoft-com:vml" xmlns:wp14="http://schemas.microsoft.com/office/word/2010/wordprocessingDrawing" xmlns:wp="http://schemas.openxmlformats.org/drawingml/2006/wordprocessingDrawing" xmlns:w10="urn:schemas-microsoft-com:office:word" xmlns:w="http://schemas.openxmlformats.org/wordprocessingml/2006/main" xmlns:w14="http://schemas.microsoft.com/office/word/2010/wordml" xmlns:wpg="http://schemas.microsoft.com/office/word/2010/wordprocessingGroup" xmlns:wpi="http://schemas.microsoft.com/office/word/2010/wordprocessingInk" xmlns:wne="http://schemas.microsoft.com/office/word/2006/wordml" xmlns:wps="http://schemas.microsoft.com/office/word/2010/wordprocessingShape" mc:Ignorable="w14 wp14">
   <w:body>
     <w:p>
-      <w:r>
-        <w:t xml:space="preserve">Este es el </w:t>
-      </w:r>
+      <w:bookmarkStart w:id="0" w:name="_GoBack"/>
+      <w:r>
+        <w:rPr>
+          <w:noProof/>
+          <w:lang w:eastAsia="es-EC"/>
+        </w:rPr>
+        <w:drawing>
+          <wp:inline distT="0" distB="0" distL="0" distR="0">
+            <wp:extent cx="1838325" cy="1657350"/>
+            <wp:effectExtent l="0" t="0" r="9525" b="0"/>
+            <wp:docPr id="1" name="Imagen 1" descr="C:\Program Files (x86)\Microsoft Office\MEDIA\CAGCAT10\j0199283.wmf"/>
+            <wp:cNvGraphicFramePr>
+              <a:graphicFrameLocks xmlns:a="http://schemas.openxmlformats.org/drawingml/2006/main" noChangeAspect="1"/>
+            </wp:cNvGraphicFramePr>
+            <a:graphic xmlns:a="http://schemas.openxmlformats.org/drawingml/2006/main">
+              <a:graphicData uri="http://schemas.openxmlformats.org/drawingml/2006/picture">
+                <pic:pic xmlns:pic="http://schemas.openxmlformats.org/drawingml/2006/picture">
+                  <pic:nvPicPr>
+                    <pic:cNvPr id="0" name="Picture 1" descr="C:\Program Files (x86)\Microsoft Office\MEDIA\CAGCAT10\j0199283.wmf"/>
+                    <pic:cNvPicPr>
+                      <a:picLocks noChangeAspect="1" noChangeArrowheads="1"/>
+                    </pic:cNvPicPr>
+                  </pic:nvPicPr>
+                  <pic:blipFill>
+                    <a:blip r:embed="rId5" cstate="print">
+                      <a:extLst>
+                        <a:ext uri="{28A0092B-C50C-407E-A947-70E740481C1C}">
+                          <a14:useLocalDpi xmlns:a14="http://schemas.microsoft.com/office/drawing/2010/main" val="0"/>
+                        </a:ext>
+                      </a:extLst>
+                    </a:blip>
+                    <a:srcRect/>
+                    <a:stretch>
+                      <a:fillRect/>
+                    </a:stretch>
+                  </pic:blipFill>
+                  <pic:spPr bwMode="auto">
+                    <a:xfrm>
+                      <a:off x="0" y="0"/>
+                      <a:ext cx="1838325" cy="1657350"/>
+                    </a:xfrm>
+                    <a:prstGeom prst="rect">
+                      <a:avLst/>
+                    </a:prstGeom>
+                    <a:noFill/>
+                    <a:ln>
+                      <a:noFill/>
+                    </a:ln>
+                  </pic:spPr>
+                </pic:pic>
+              </a:graphicData>
+            </a:graphic>
+          </wp:inline>
+        </w:drawing>
+      </w:r>
+      <w:bookmarkEnd w:id="0"/>
+    </w:p>
+    <w:p/>
+    <w:p>
       <w:proofErr w:type="spellStart"/>
       <w:r>
-        <w:t>titulo</w:t>
+        <w:t>Cwdcsdcsd</w:t>
       </w:r>
       <w:proofErr w:type="spellEnd"/>
-      <w:r>
-        <w:t xml:space="preserve"> del archivo</w:t>
-      </w:r>
-      <w:bookmarkStart w:id="0" w:name="_GoBack"/>
-      <w:bookmarkEnd w:id="0"/>
-    </w:p>
+    </w:p>
+    <w:p/>
+    <w:p>
+      <w:r>
+        <w:t>C</w:t>
+      </w:r>
+    </w:p>
+    <w:p>
+      <w:proofErr w:type="spellStart"/>
+      <w:r>
+        <w:t>Sdc</w:t>
+      </w:r>
+      <w:proofErr w:type="spellEnd"/>
+    </w:p>
+    <w:p>
+      <w:r>
+        <w:t>S</w:t>
+      </w:r>
+    </w:p>
+    <w:p>
+      <w:proofErr w:type="spellStart"/>
+      <w:r>
+        <w:t>Dc</w:t>
+      </w:r>
+      <w:proofErr w:type="spellEnd"/>
+    </w:p>
+    <w:p>
+      <w:proofErr w:type="spellStart"/>
+      <w:r>
+        <w:t>Sd</w:t>
+      </w:r>
+      <w:proofErr w:type="spellEnd"/>
+    </w:p>
+    <w:p>
+      <w:r>
+        <w:t>Cs</w:t>
+      </w:r>
+    </w:p>
+    <w:p>
+      <w:proofErr w:type="spellStart"/>
+      <w:r>
+        <w:t>Dc</w:t>
+      </w:r>
+      <w:proofErr w:type="spellEnd"/>
+    </w:p>
+    <w:p>
+      <w:proofErr w:type="spellStart"/>
+      <w:r>
+        <w:t>Sd</w:t>
+      </w:r>
+      <w:proofErr w:type="spellEnd"/>
+    </w:p>
+    <w:p/>
+    <w:p/>
+    <w:p/>
     <w:sectPr>
       <w:pgSz w:w="11906" w:h="16838"/>
       <w:pgMar w:top="1417" w:right="1701" w:bottom="1417" w:left="1701" w:header="708" w:footer="708" w:gutter="0"/>
@@ -214,6 +319,36 @@
     <w:semiHidden/>
     <w:unhideWhenUsed/>
   </w:style>
+  <w:style w:type="paragraph" w:styleId="Textodeglobo">
+    <w:name w:val="Balloon Text"/>
+    <w:basedOn w:val="Normal"/>
+    <w:link w:val="TextodegloboCar"/>
+    <w:uiPriority w:val="99"/>
+    <w:semiHidden/>
+    <w:unhideWhenUsed/>
+    <w:rsid w:val="00DD1743"/>
+    <w:pPr>
+      <w:spacing w:after="0" w:line="240" w:lineRule="auto"/>
+    </w:pPr>
+    <w:rPr>
+      <w:rFonts w:ascii="Tahoma" w:hAnsi="Tahoma" w:cs="Tahoma"/>
+      <w:sz w:val="16"/>
+      <w:szCs w:val="16"/>
+    </w:rPr>
+  </w:style>
+  <w:style w:type="character" w:customStyle="1" w:styleId="TextodegloboCar">
+    <w:name w:val="Texto de globo Car"/>
+    <w:basedOn w:val="Fuentedeprrafopredeter"/>
+    <w:link w:val="Textodeglobo"/>
+    <w:uiPriority w:val="99"/>
+    <w:semiHidden/>
+    <w:rsid w:val="00DD1743"/>
+    <w:rPr>
+      <w:rFonts w:ascii="Tahoma" w:hAnsi="Tahoma" w:cs="Tahoma"/>
+      <w:sz w:val="16"/>
+      <w:szCs w:val="16"/>
+    </w:rPr>
+  </w:style>
 </w:styles>
 </file>
 
@@ -404,6 +539,36 @@
     <w:semiHidden/>
     <w:unhideWhenUsed/>
   </w:style>
+  <w:style w:type="paragraph" w:styleId="Textodeglobo">
+    <w:name w:val="Balloon Text"/>
+    <w:basedOn w:val="Normal"/>
+    <w:link w:val="TextodegloboCar"/>
+    <w:uiPriority w:val="99"/>
+    <w:semiHidden/>
+    <w:unhideWhenUsed/>
+    <w:rsid w:val="00DD1743"/>
+    <w:pPr>
+      <w:spacing w:after="0" w:line="240" w:lineRule="auto"/>
+    </w:pPr>
+    <w:rPr>
+      <w:rFonts w:ascii="Tahoma" w:hAnsi="Tahoma" w:cs="Tahoma"/>
+      <w:sz w:val="16"/>
+      <w:szCs w:val="16"/>
+    </w:rPr>
+  </w:style>
+  <w:style w:type="character" w:customStyle="1" w:styleId="TextodegloboCar">
+    <w:name w:val="Texto de globo Car"/>
+    <w:basedOn w:val="Fuentedeprrafopredeter"/>
+    <w:link w:val="Textodeglobo"/>
+    <w:uiPriority w:val="99"/>
+    <w:semiHidden/>
+    <w:rsid w:val="00DD1743"/>
+    <w:rPr>
+      <w:rFonts w:ascii="Tahoma" w:hAnsi="Tahoma" w:cs="Tahoma"/>
+      <w:sz w:val="16"/>
+      <w:szCs w:val="16"/>
+    </w:rPr>
+  </w:style>
 </w:styles>
 </file>
 

</xml_diff>

<commit_message>
prueba cicno cambio 3
</commit_message>
<xml_diff>
--- a/prueba 5.docx
+++ b/prueba 5.docx
@@ -3,6 +3,8 @@
 <w:document xmlns:wpc="http://schemas.microsoft.com/office/word/2010/wordprocessingCanvas" xmlns:mc="http://schemas.openxmlformats.org/markup-compatibility/2006" xmlns:o="urn:schemas-microsoft-com:office:office" xmlns:r="http://schemas.openxmlformats.org/officeDocument/2006/relationships" xmlns:m="http://schemas.openxmlformats.org/officeDocument/2006/math" xmlns:v="urn:schemas-microsoft-com:vml" xmlns:wp14="http://schemas.microsoft.com/office/word/2010/wordprocessingDrawing" xmlns:wp="http://schemas.openxmlformats.org/drawingml/2006/wordprocessingDrawing" xmlns:w10="urn:schemas-microsoft-com:office:word" xmlns:w="http://schemas.openxmlformats.org/wordprocessingml/2006/main" xmlns:w14="http://schemas.microsoft.com/office/word/2010/wordml" xmlns:wpg="http://schemas.microsoft.com/office/word/2010/wordprocessingGroup" xmlns:wpi="http://schemas.microsoft.com/office/word/2010/wordprocessingInk" xmlns:wne="http://schemas.microsoft.com/office/word/2006/wordml" xmlns:wps="http://schemas.microsoft.com/office/word/2010/wordprocessingShape" mc:Ignorable="w14 wp14">
   <w:body>
     <w:p>
+      <w:bookmarkStart w:id="0" w:name="_GoBack"/>
+      <w:bookmarkEnd w:id="0"/>
       <w:r>
         <w:rPr>
           <w:noProof/>
@@ -66,10 +68,13 @@
       </w:r>
       <w:proofErr w:type="spellEnd"/>
       <w:r>
-        <w:t xml:space="preserve">   kjbkjhk</w:t>
-      </w:r>
-      <w:bookmarkStart w:id="0" w:name="_GoBack"/>
-      <w:bookmarkEnd w:id="0"/>
+        <w:t xml:space="preserve">   </w:t>
+      </w:r>
+      <w:proofErr w:type="spellStart"/>
+      <w:r>
+        <w:t>kjbkjhk</w:t>
+      </w:r>
+      <w:proofErr w:type="spellEnd"/>
     </w:p>
     <w:p/>
     <w:p>

</xml_diff>

<commit_message>
Revert "prueba cicno cambio 3"
This reverts commit 2b3170a0a147c737821595d5019ff30bc8193c1b.
</commit_message>
<xml_diff>
--- a/prueba 5.docx
+++ b/prueba 5.docx
@@ -3,8 +3,6 @@
 <w:document xmlns:wpc="http://schemas.microsoft.com/office/word/2010/wordprocessingCanvas" xmlns:mc="http://schemas.openxmlformats.org/markup-compatibility/2006" xmlns:o="urn:schemas-microsoft-com:office:office" xmlns:r="http://schemas.openxmlformats.org/officeDocument/2006/relationships" xmlns:m="http://schemas.openxmlformats.org/officeDocument/2006/math" xmlns:v="urn:schemas-microsoft-com:vml" xmlns:wp14="http://schemas.microsoft.com/office/word/2010/wordprocessingDrawing" xmlns:wp="http://schemas.openxmlformats.org/drawingml/2006/wordprocessingDrawing" xmlns:w10="urn:schemas-microsoft-com:office:word" xmlns:w="http://schemas.openxmlformats.org/wordprocessingml/2006/main" xmlns:w14="http://schemas.microsoft.com/office/word/2010/wordml" xmlns:wpg="http://schemas.microsoft.com/office/word/2010/wordprocessingGroup" xmlns:wpi="http://schemas.microsoft.com/office/word/2010/wordprocessingInk" xmlns:wne="http://schemas.microsoft.com/office/word/2006/wordml" xmlns:wps="http://schemas.microsoft.com/office/word/2010/wordprocessingShape" mc:Ignorable="w14 wp14">
   <w:body>
     <w:p>
-      <w:bookmarkStart w:id="0" w:name="_GoBack"/>
-      <w:bookmarkEnd w:id="0"/>
       <w:r>
         <w:rPr>
           <w:noProof/>
@@ -68,13 +66,10 @@
       </w:r>
       <w:proofErr w:type="spellEnd"/>
       <w:r>
-        <w:t xml:space="preserve">   </w:t>
-      </w:r>
-      <w:proofErr w:type="spellStart"/>
-      <w:r>
-        <w:t>kjbkjhk</w:t>
-      </w:r>
-      <w:proofErr w:type="spellEnd"/>
+        <w:t xml:space="preserve">   kjbkjhk</w:t>
+      </w:r>
+      <w:bookmarkStart w:id="0" w:name="_GoBack"/>
+      <w:bookmarkEnd w:id="0"/>
     </w:p>
     <w:p/>
     <w:p>

</xml_diff>